<commit_message>
Updated file and gitignore added
</commit_message>
<xml_diff>
--- a/WYSIWYG.docx
+++ b/WYSIWYG.docx
@@ -1194,10 +1194,7 @@
         </w:numPr>
       </w:pPr>
       <w:r>
-        <w:t xml:space="preserve">Type of </w:t>
-      </w:r>
-      <w:r>
-        <w:t>Client Account</w:t>
+        <w:t>Type of Client Account</w:t>
       </w:r>
     </w:p>
     <w:p/>
@@ -1255,8 +1252,6 @@
         <w:pStyle w:val="Paragraphedeliste"/>
         <w:ind w:left="1440"/>
       </w:pPr>
-      <w:bookmarkStart w:id="4" w:name="_GoBack"/>
-      <w:bookmarkEnd w:id="4"/>
     </w:p>
     <w:p>
       <w:pPr>
@@ -1354,11 +1349,30 @@
       </w:pPr>
     </w:p>
     <w:p>
-      <w:r>
+      <w:pPr>
         <w:rPr>
           <w:noProof/>
           <w:lang w:eastAsia="en-US"/>
         </w:rPr>
+      </w:pPr>
+    </w:p>
+    <w:p>
+      <w:pPr>
+        <w:rPr>
+          <w:noProof/>
+          <w:lang w:eastAsia="en-US"/>
+        </w:rPr>
+      </w:pPr>
+    </w:p>
+    <w:p>
+      <w:bookmarkStart w:id="4" w:name="_GoBack"/>
+      <w:bookmarkEnd w:id="4"/>
+      <w:r>
+        <w:rPr>
+          <w:noProof/>
+          <w:lang w:eastAsia="en-US"/>
+        </w:rPr>
+        <w:lastRenderedPageBreak/>
         <w:drawing>
           <wp:anchor distT="0" distB="0" distL="114300" distR="114300" simplePos="0" relativeHeight="251658240" behindDoc="1" locked="0" layoutInCell="1" allowOverlap="1">
             <wp:simplePos x="0" y="0"/>
@@ -1693,13 +1707,13 @@
     </w:p>
     <w:p>
       <w:r>
+        <w:lastRenderedPageBreak/>
         <w:t>Font awesome.</w:t>
       </w:r>
     </w:p>
     <w:p/>
     <w:p>
       <w:r>
-        <w:lastRenderedPageBreak/>
         <w:t>Version control</w:t>
       </w:r>
     </w:p>
@@ -3774,7 +3788,7 @@
         <w:sz w:val="24"/>
         <w:szCs w:val="24"/>
       </w:rPr>
-      <w:t>2</w:t>
+      <w:t>6</w:t>
     </w:r>
     <w:r>
       <w:rPr>
@@ -3812,7 +3826,7 @@
         <w:sz w:val="24"/>
         <w:szCs w:val="24"/>
       </w:rPr>
-      <w:t>3</w:t>
+      <w:t>5</w:t>
     </w:r>
     <w:r>
       <w:rPr>
@@ -5284,6 +5298,7 @@
     <w:lsdException w:name="HTML Sample" w:semiHidden="1" w:unhideWhenUsed="1"/>
     <w:lsdException w:name="HTML Typewriter" w:semiHidden="1" w:unhideWhenUsed="1"/>
     <w:lsdException w:name="HTML Variable" w:semiHidden="1" w:unhideWhenUsed="1"/>
+    <w:lsdException w:name="Normal Table" w:semiHidden="1" w:unhideWhenUsed="1"/>
     <w:lsdException w:name="annotation subject" w:semiHidden="1" w:unhideWhenUsed="1"/>
     <w:lsdException w:name="No List" w:semiHidden="1" w:unhideWhenUsed="1"/>
     <w:lsdException w:name="Outline List 1" w:semiHidden="1" w:unhideWhenUsed="1"/>
@@ -5330,8 +5345,10 @@
     <w:lsdException w:name="Table Subtle 2" w:semiHidden="1" w:unhideWhenUsed="1"/>
     <w:lsdException w:name="Table Web 1" w:semiHidden="1" w:unhideWhenUsed="1"/>
     <w:lsdException w:name="Table Web 2" w:semiHidden="1" w:unhideWhenUsed="1"/>
+    <w:lsdException w:name="Table Web 3" w:semiHidden="1" w:unhideWhenUsed="1"/>
     <w:lsdException w:name="Balloon Text" w:semiHidden="1" w:unhideWhenUsed="1"/>
     <w:lsdException w:name="Table Grid" w:uiPriority="1"/>
+    <w:lsdException w:name="Table Theme" w:semiHidden="1" w:unhideWhenUsed="1"/>
     <w:lsdException w:name="Placeholder Text" w:semiHidden="1"/>
     <w:lsdException w:name="No Spacing" w:qFormat="1"/>
     <w:lsdException w:name="Light Shading" w:uiPriority="40"/>
@@ -6937,6 +6954,7 @@
     <w:rsid w:val="001252AA"/>
     <w:rsid w:val="001562BF"/>
     <w:rsid w:val="003E7CDB"/>
+    <w:rsid w:val="003F170E"/>
     <w:rsid w:val="004657CC"/>
     <w:rsid w:val="007F639E"/>
     <w:rsid w:val="008451C1"/>
@@ -7086,6 +7104,7 @@
     <w:lsdException w:name="HTML Sample" w:semiHidden="1" w:unhideWhenUsed="1"/>
     <w:lsdException w:name="HTML Typewriter" w:semiHidden="1" w:unhideWhenUsed="1"/>
     <w:lsdException w:name="HTML Variable" w:semiHidden="1" w:unhideWhenUsed="1"/>
+    <w:lsdException w:name="Normal Table" w:semiHidden="1" w:unhideWhenUsed="1"/>
     <w:lsdException w:name="annotation subject" w:semiHidden="1" w:unhideWhenUsed="1"/>
     <w:lsdException w:name="No List" w:semiHidden="1" w:unhideWhenUsed="1"/>
     <w:lsdException w:name="Outline List 1" w:semiHidden="1" w:unhideWhenUsed="1"/>
@@ -7132,8 +7151,10 @@
     <w:lsdException w:name="Table Subtle 2" w:semiHidden="1" w:unhideWhenUsed="1"/>
     <w:lsdException w:name="Table Web 1" w:semiHidden="1" w:unhideWhenUsed="1"/>
     <w:lsdException w:name="Table Web 2" w:semiHidden="1" w:unhideWhenUsed="1"/>
+    <w:lsdException w:name="Table Web 3" w:semiHidden="1" w:unhideWhenUsed="1"/>
     <w:lsdException w:name="Balloon Text" w:semiHidden="1" w:unhideWhenUsed="1"/>
     <w:lsdException w:name="Table Grid" w:uiPriority="39"/>
+    <w:lsdException w:name="Table Theme" w:semiHidden="1" w:unhideWhenUsed="1"/>
     <w:lsdException w:name="Placeholder Text" w:semiHidden="1"/>
     <w:lsdException w:name="No Spacing" w:uiPriority="1" w:qFormat="1"/>
     <w:lsdException w:name="Light Shading" w:uiPriority="60"/>
@@ -7858,7 +7879,7 @@
 </file>
 
 <file path=customXml/itemProps4.xml><?xml version="1.0" encoding="utf-8"?>
-<ds:datastoreItem xmlns:ds="http://schemas.openxmlformats.org/officeDocument/2006/customXml" ds:itemID="{E10CF258-DBA9-4222-BB54-ABC5E77CE1EB}">
+<ds:datastoreItem xmlns:ds="http://schemas.openxmlformats.org/officeDocument/2006/customXml" ds:itemID="{FBCD2AB4-FC6A-4500-A72B-3804DB735B3D}">
   <ds:schemaRefs>
     <ds:schemaRef ds:uri="http://schemas.openxmlformats.org/officeDocument/2006/bibliography"/>
   </ds:schemaRefs>

</xml_diff>

<commit_message>
my first branch b commit
</commit_message>
<xml_diff>
--- a/WYSIWYG.docx
+++ b/WYSIWYG.docx
@@ -1236,7 +1236,15 @@
         </w:numPr>
       </w:pPr>
       <w:r>
-        <w:t>The Client will download the connector and will have access to our online service on Synprod. Each module online is accessible by activating the module ( paying for the module)</w:t>
+        <w:t xml:space="preserve">The Client will download the connector and will have access to our online service on Synprod. Each module online is accessible by activating the module </w:t>
+      </w:r>
+      <w:proofErr w:type="gramStart"/>
+      <w:r>
+        <w:t>( paying</w:t>
+      </w:r>
+      <w:proofErr w:type="gramEnd"/>
+      <w:r>
+        <w:t xml:space="preserve"> for the module)</w:t>
       </w:r>
     </w:p>
     <w:p>
@@ -1253,8 +1261,13 @@
           <w:numId w:val="33"/>
         </w:numPr>
       </w:pPr>
-      <w:r>
-        <w:t>Dolibarr clients online</w:t>
+      <w:proofErr w:type="spellStart"/>
+      <w:r>
+        <w:t>Dolibarr</w:t>
+      </w:r>
+      <w:proofErr w:type="spellEnd"/>
+      <w:r>
+        <w:t xml:space="preserve"> clients online</w:t>
       </w:r>
     </w:p>
     <w:p>
@@ -1266,7 +1279,15 @@
         </w:numPr>
       </w:pPr>
       <w:r>
-        <w:t>These clients will connect on our platform to use their dolibarr CMS</w:t>
+        <w:t xml:space="preserve">These clients will connect on our platform to use their </w:t>
+      </w:r>
+      <w:proofErr w:type="spellStart"/>
+      <w:r>
+        <w:t>dolibarr</w:t>
+      </w:r>
+      <w:proofErr w:type="spellEnd"/>
+      <w:r>
+        <w:t xml:space="preserve"> CMS</w:t>
       </w:r>
     </w:p>
     <w:p>
@@ -1621,18 +1642,33 @@
       </w:r>
     </w:p>
     <w:p>
-      <w:r>
-        <w:t>Php 5.6.25</w:t>
-      </w:r>
-    </w:p>
-    <w:p>
-      <w:r>
-        <w:t>Mysql 5.7.14</w:t>
-      </w:r>
-    </w:p>
-    <w:p>
-      <w:r>
-        <w:t>Symfony 3.1</w:t>
+      <w:proofErr w:type="spellStart"/>
+      <w:r>
+        <w:t>Php</w:t>
+      </w:r>
+      <w:proofErr w:type="spellEnd"/>
+      <w:r>
+        <w:t xml:space="preserve"> 5.6.25</w:t>
+      </w:r>
+    </w:p>
+    <w:p>
+      <w:proofErr w:type="spellStart"/>
+      <w:r>
+        <w:t>Mysql</w:t>
+      </w:r>
+      <w:proofErr w:type="spellEnd"/>
+      <w:r>
+        <w:t xml:space="preserve"> 5.7.14</w:t>
+      </w:r>
+    </w:p>
+    <w:p>
+      <w:proofErr w:type="spellStart"/>
+      <w:r>
+        <w:t>Symfony</w:t>
+      </w:r>
+      <w:proofErr w:type="spellEnd"/>
+      <w:r>
+        <w:t xml:space="preserve"> 3.1</w:t>
       </w:r>
     </w:p>
     <w:p>
@@ -1661,9 +1697,11 @@
       </w:r>
     </w:p>
     <w:p>
+      <w:proofErr w:type="spellStart"/>
       <w:r>
         <w:t>Jquery</w:t>
       </w:r>
+      <w:proofErr w:type="spellEnd"/>
     </w:p>
     <w:p>
       <w:r>
@@ -2672,9 +2710,11 @@
       <w:r>
         <w:t xml:space="preserve">Flow chart </w:t>
       </w:r>
+      <w:proofErr w:type="spellStart"/>
       <w:r>
         <w:t>synprod</w:t>
       </w:r>
+      <w:proofErr w:type="spellEnd"/>
     </w:p>
     <w:p>
       <w:r>
@@ -2841,12 +2881,21 @@
                                   <w:lang w:val="fr-FR"/>
                                 </w:rPr>
                               </w:pPr>
+                              <w:proofErr w:type="spellStart"/>
                               <w:r>
                                 <w:rPr>
                                   <w:sz w:val="14"/>
                                   <w:lang w:val="fr-FR"/>
                                 </w:rPr>
-                                <w:t>Buy connector</w:t>
+                                <w:t>Buy</w:t>
+                              </w:r>
+                              <w:proofErr w:type="spellEnd"/>
+                              <w:r>
+                                <w:rPr>
+                                  <w:sz w:val="14"/>
+                                  <w:lang w:val="fr-FR"/>
+                                </w:rPr>
+                                <w:t xml:space="preserve"> connector</w:t>
                               </w:r>
                             </w:p>
                           </w:txbxContent>
@@ -3043,13 +3092,23 @@
                                   <w:lang w:val="fr-FR"/>
                                 </w:rPr>
                               </w:pPr>
+                              <w:proofErr w:type="spellStart"/>
                               <w:r>
                                 <w:rPr>
                                   <w:sz w:val="16"/>
                                   <w:szCs w:val="16"/>
                                   <w:lang w:val="fr-FR"/>
                                 </w:rPr>
-                                <w:t>Sign up</w:t>
+                                <w:t>Sign</w:t>
+                              </w:r>
+                              <w:proofErr w:type="spellEnd"/>
+                              <w:r>
+                                <w:rPr>
+                                  <w:sz w:val="16"/>
+                                  <w:szCs w:val="16"/>
+                                  <w:lang w:val="fr-FR"/>
+                                </w:rPr>
+                                <w:t xml:space="preserve"> up</w:t>
                               </w:r>
                             </w:p>
                           </w:txbxContent>
@@ -3335,11 +3394,19 @@
                                   <w:lang w:val="fr-FR"/>
                                 </w:rPr>
                               </w:pPr>
+                              <w:proofErr w:type="spellStart"/>
                               <w:r>
                                 <w:rPr>
                                   <w:lang w:val="fr-FR"/>
                                 </w:rPr>
-                                <w:t>Payment Gateway</w:t>
+                                <w:t>Payment</w:t>
+                              </w:r>
+                              <w:proofErr w:type="spellEnd"/>
+                              <w:r>
+                                <w:rPr>
+                                  <w:lang w:val="fr-FR"/>
+                                </w:rPr>
+                                <w:t xml:space="preserve"> Gateway</w:t>
                               </w:r>
                             </w:p>
                           </w:txbxContent>
@@ -3654,6 +3721,17 @@
       </w:pPr>
       <w:r>
         <w:t>Hello there</w:t>
+      </w:r>
+      <w:r>
+        <w:t xml:space="preserve"> </w:t>
+      </w:r>
+      <w:proofErr w:type="spellStart"/>
+      <w:r>
+        <w:t>there</w:t>
+      </w:r>
+      <w:proofErr w:type="spellEnd"/>
+      <w:r>
+        <w:t xml:space="preserve"> my friend</w:t>
       </w:r>
       <w:bookmarkStart w:id="5" w:name="_GoBack"/>
       <w:bookmarkEnd w:id="5"/>
@@ -6889,12 +6967,12 @@
     <w:rsidRoot w:val="004657CC"/>
     <w:rsid w:val="001252AA"/>
     <w:rsid w:val="001562BF"/>
-    <w:rsid w:val="003C3156"/>
     <w:rsid w:val="003E7CDB"/>
     <w:rsid w:val="003F170E"/>
     <w:rsid w:val="004657CC"/>
     <w:rsid w:val="007F639E"/>
     <w:rsid w:val="008451C1"/>
+    <w:rsid w:val="00A35A19"/>
     <w:rsid w:val="00B310E8"/>
   </w:rsids>
   <m:mathPr>
@@ -7816,7 +7894,7 @@
 </file>
 
 <file path=customXml/itemProps4.xml><?xml version="1.0" encoding="utf-8"?>
-<ds:datastoreItem xmlns:ds="http://schemas.openxmlformats.org/officeDocument/2006/customXml" ds:itemID="{33C540ED-E498-4EDD-B2D8-9B2AC3042196}">
+<ds:datastoreItem xmlns:ds="http://schemas.openxmlformats.org/officeDocument/2006/customXml" ds:itemID="{4B5EF7BE-97F3-4399-8F7C-717088B611E6}">
   <ds:schemaRefs>
     <ds:schemaRef ds:uri="http://schemas.openxmlformats.org/officeDocument/2006/bibliography"/>
   </ds:schemaRefs>

</xml_diff>